<commit_message>
Se hizo la adecuación Clientes con VRUT
Se requiere introducir la function que calcula el Verificador del RUT
</commit_message>
<xml_diff>
--- a/1 - Documentos/Levantamiento Inicial Fase 1.docx
+++ b/1 - Documentos/Levantamiento Inicial Fase 1.docx
@@ -1,6 +1,6 @@
 
 <file path=word/document.xml><?xml version="1.0" encoding="utf-8"?>
-<w:document xmlns:wpc="http://schemas.microsoft.com/office/word/2010/wordprocessingCanvas" xmlns:cx="http://schemas.microsoft.com/office/drawing/2014/chartex" xmlns:cx1="http://schemas.microsoft.com/office/drawing/2015/9/8/chartex" xmlns:cx2="http://schemas.microsoft.com/office/drawing/2015/10/21/chartex" xmlns:cx3="http://schemas.microsoft.com/office/drawing/2016/5/9/chartex" xmlns:cx4="http://schemas.microsoft.com/office/drawing/2016/5/10/chartex" xmlns:cx5="http://schemas.microsoft.com/office/drawing/2016/5/11/chartex" xmlns:cx6="http://schemas.microsoft.com/office/drawing/2016/5/12/chartex" xmlns:cx7="http://schemas.microsoft.com/office/drawing/2016/5/13/chartex" xmlns:cx8="http://schemas.microsoft.com/office/drawing/2016/5/14/chartex" xmlns:mc="http://schemas.openxmlformats.org/markup-compatibility/2006" xmlns:aink="http://schemas.microsoft.com/office/drawing/2016/ink" xmlns:am3d="http://schemas.microsoft.com/office/drawing/2017/model3d" xmlns:o="urn:schemas-microsoft-com:office:office" xmlns:r="http://schemas.openxmlformats.org/officeDocument/2006/relationships" xmlns:m="http://schemas.openxmlformats.org/officeDocument/2006/math" xmlns:v="urn:schemas-microsoft-com:vml" xmlns:wp14="http://schemas.microsoft.com/office/word/2010/wordprocessingDrawing" xmlns:wp="http://schemas.openxmlformats.org/drawingml/2006/wordprocessingDrawing" xmlns:w10="urn:schemas-microsoft-com:office:word" xmlns:w="http://schemas.openxmlformats.org/wordprocessingml/2006/main" xmlns:w14="http://schemas.microsoft.com/office/word/2010/wordml" xmlns:w15="http://schemas.microsoft.com/office/word/2012/wordml" xmlns:w16cid="http://schemas.microsoft.com/office/word/2016/wordml/cid" xmlns:w16se="http://schemas.microsoft.com/office/word/2015/wordml/symex" xmlns:wpg="http://schemas.microsoft.com/office/word/2010/wordprocessingGroup" xmlns:wpi="http://schemas.microsoft.com/office/word/2010/wordprocessingInk" xmlns:wne="http://schemas.microsoft.com/office/word/2006/wordml" xmlns:wps="http://schemas.microsoft.com/office/word/2010/wordprocessingShape" mc:Ignorable="w14 w15 w16se w16cid wp14">
+<w:document xmlns:wpc="http://schemas.microsoft.com/office/word/2010/wordprocessingCanvas" xmlns:cx="http://schemas.microsoft.com/office/drawing/2014/chartex" xmlns:mc="http://schemas.openxmlformats.org/markup-compatibility/2006" xmlns:o="urn:schemas-microsoft-com:office:office" xmlns:r="http://schemas.openxmlformats.org/officeDocument/2006/relationships" xmlns:m="http://schemas.openxmlformats.org/officeDocument/2006/math" xmlns:v="urn:schemas-microsoft-com:vml" xmlns:wp14="http://schemas.microsoft.com/office/word/2010/wordprocessingDrawing" xmlns:wp="http://schemas.openxmlformats.org/drawingml/2006/wordprocessingDrawing" xmlns:w10="urn:schemas-microsoft-com:office:word" xmlns:w="http://schemas.openxmlformats.org/wordprocessingml/2006/main" xmlns:w14="http://schemas.microsoft.com/office/word/2010/wordml" xmlns:w15="http://schemas.microsoft.com/office/word/2012/wordml" xmlns:w16se="http://schemas.microsoft.com/office/word/2015/wordml/symex" xmlns:wpg="http://schemas.microsoft.com/office/word/2010/wordprocessingGroup" xmlns:wpi="http://schemas.microsoft.com/office/word/2010/wordprocessingInk" xmlns:wne="http://schemas.microsoft.com/office/word/2006/wordml" xmlns:wps="http://schemas.microsoft.com/office/word/2010/wordprocessingShape" mc:Ignorable="w14 w15 w16se wp14">
   <w:body>
     <w:p>
       <w:pPr>
@@ -157,141 +157,868 @@
         </w:rPr>
         <w:t xml:space="preserve"> se describe en los alcances de este. </w:t>
       </w:r>
+    </w:p>
+    <w:p>
+      <w:pPr>
+        <w:rPr>
+          <w:lang w:val="es-ES"/>
+        </w:rPr>
+      </w:pPr>
+    </w:p>
+    <w:p>
+      <w:pPr>
+        <w:rPr>
+          <w:lang w:val="es-ES"/>
+        </w:rPr>
+      </w:pPr>
+    </w:p>
+    <w:p>
+      <w:pPr>
+        <w:rPr>
+          <w:lang w:val="es-ES"/>
+        </w:rPr>
+      </w:pPr>
+    </w:p>
+    <w:p>
+      <w:pPr>
+        <w:rPr>
+          <w:lang w:val="es-ES"/>
+        </w:rPr>
+      </w:pPr>
+    </w:p>
+    <w:p>
+      <w:pPr>
+        <w:rPr>
+          <w:lang w:val="es-ES"/>
+        </w:rPr>
+      </w:pPr>
+    </w:p>
+    <w:p>
+      <w:pPr>
+        <w:rPr>
+          <w:lang w:val="es-ES"/>
+        </w:rPr>
+      </w:pPr>
+    </w:p>
+    <w:p>
+      <w:pPr>
+        <w:rPr>
+          <w:lang w:val="es-ES"/>
+        </w:rPr>
+      </w:pPr>
+    </w:p>
+    <w:p>
+      <w:pPr>
+        <w:rPr>
+          <w:sz w:val="24"/>
+          <w:szCs w:val="24"/>
+          <w:lang w:val="es-ES"/>
+        </w:rPr>
+      </w:pPr>
+      <w:r>
+        <w:rPr>
+          <w:sz w:val="24"/>
+          <w:szCs w:val="24"/>
+          <w:lang w:val="es-ES"/>
+        </w:rPr>
+        <w:t>David Perdigón García</w:t>
+      </w:r>
+    </w:p>
+    <w:p>
+      <w:pPr>
+        <w:rPr>
+          <w:sz w:val="24"/>
+          <w:szCs w:val="24"/>
+          <w:lang w:val="es-ES"/>
+        </w:rPr>
+      </w:pPr>
+      <w:r>
+        <w:rPr>
+          <w:sz w:val="24"/>
+          <w:szCs w:val="24"/>
+          <w:lang w:val="es-ES"/>
+        </w:rPr>
+        <w:t>03/01/2020</w:t>
+      </w:r>
+    </w:p>
+    <w:p>
+      <w:pPr>
+        <w:pStyle w:val="Ttulo1"/>
+        <w:rPr>
+          <w:lang w:val="es-ES"/>
+        </w:rPr>
+      </w:pPr>
+      <w:r>
+        <w:rPr>
+          <w:lang w:val="es-ES"/>
+        </w:rPr>
+        <w:lastRenderedPageBreak/>
+        <w:t>La fase 1 del sistema contemplará lo siguiente</w:t>
+      </w:r>
+    </w:p>
+    <w:p>
+      <w:pPr>
+        <w:pStyle w:val="Prrafodelista"/>
+        <w:numPr>
+          <w:ilvl w:val="0"/>
+          <w:numId w:val="1"/>
+        </w:numPr>
+        <w:rPr>
+          <w:lang w:val="es-ES"/>
+        </w:rPr>
+      </w:pPr>
+      <w:r>
+        <w:rPr>
+          <w:lang w:val="es-ES"/>
+        </w:rPr>
+        <w:t>Mantenedores</w:t>
+      </w:r>
+    </w:p>
+    <w:p>
+      <w:pPr>
+        <w:pStyle w:val="Prrafodelista"/>
+        <w:numPr>
+          <w:ilvl w:val="1"/>
+          <w:numId w:val="1"/>
+        </w:numPr>
+        <w:rPr>
+          <w:lang w:val="es-ES"/>
+        </w:rPr>
+      </w:pPr>
+      <w:r>
+        <w:rPr>
+          <w:lang w:val="es-ES"/>
+        </w:rPr>
+        <w:t>Clientes</w:t>
+      </w:r>
+    </w:p>
+    <w:p>
+      <w:pPr>
+        <w:pStyle w:val="Prrafodelista"/>
+        <w:numPr>
+          <w:ilvl w:val="2"/>
+          <w:numId w:val="1"/>
+        </w:numPr>
+        <w:rPr>
+          <w:lang w:val="es-ES"/>
+        </w:rPr>
+      </w:pPr>
+      <w:r>
+        <w:rPr>
+          <w:lang w:val="es-ES"/>
+        </w:rPr>
+        <w:t>Este mantenedor podría no ser necesario en caso de poder obtener esta información desde Microsoft Dynamics GP</w:t>
+      </w:r>
+    </w:p>
+    <w:p>
+      <w:pPr>
+        <w:pStyle w:val="Prrafodelista"/>
+        <w:numPr>
+          <w:ilvl w:val="1"/>
+          <w:numId w:val="1"/>
+        </w:numPr>
+        <w:rPr>
+          <w:lang w:val="es-ES"/>
+        </w:rPr>
+      </w:pPr>
+      <w:r>
+        <w:rPr>
+          <w:lang w:val="es-ES"/>
+        </w:rPr>
+        <w:t>Usuarios</w:t>
+      </w:r>
+    </w:p>
+    <w:p>
+      <w:pPr>
+        <w:pStyle w:val="Prrafodelista"/>
+        <w:numPr>
+          <w:ilvl w:val="2"/>
+          <w:numId w:val="1"/>
+        </w:numPr>
+        <w:rPr>
+          <w:lang w:val="es-ES"/>
+        </w:rPr>
+      </w:pPr>
+      <w:r>
+        <w:rPr>
+          <w:lang w:val="es-ES"/>
+        </w:rPr>
+        <w:t>Roles</w:t>
+      </w:r>
+    </w:p>
+    <w:p>
+      <w:pPr>
+        <w:pStyle w:val="Prrafodelista"/>
+        <w:numPr>
+          <w:ilvl w:val="3"/>
+          <w:numId w:val="1"/>
+        </w:numPr>
+        <w:rPr>
+          <w:lang w:val="es-ES"/>
+        </w:rPr>
+      </w:pPr>
+      <w:r>
+        <w:rPr>
+          <w:lang w:val="es-ES"/>
+        </w:rPr>
+        <w:t>Administrador</w:t>
+      </w:r>
+    </w:p>
+    <w:p>
+      <w:pPr>
+        <w:pStyle w:val="Prrafodelista"/>
+        <w:numPr>
+          <w:ilvl w:val="3"/>
+          <w:numId w:val="1"/>
+        </w:numPr>
+        <w:rPr>
+          <w:lang w:val="es-ES"/>
+        </w:rPr>
+      </w:pPr>
+      <w:r>
+        <w:rPr>
+          <w:lang w:val="es-ES"/>
+        </w:rPr>
+        <w:t>Planificador</w:t>
+      </w:r>
+    </w:p>
+    <w:p>
+      <w:pPr>
+        <w:pStyle w:val="Prrafodelista"/>
+        <w:numPr>
+          <w:ilvl w:val="3"/>
+          <w:numId w:val="1"/>
+        </w:numPr>
+        <w:rPr>
+          <w:lang w:val="es-ES"/>
+        </w:rPr>
+      </w:pPr>
+      <w:r>
+        <w:rPr>
+          <w:lang w:val="es-ES"/>
+        </w:rPr>
+        <w:t>Usuario Cliente</w:t>
+      </w:r>
+      <w:r>
+        <w:rPr>
+          <w:lang w:val="es-ES"/>
+        </w:rPr>
+        <w:tab/>
+      </w:r>
+    </w:p>
+    <w:p>
+      <w:pPr>
+        <w:pStyle w:val="Prrafodelista"/>
+        <w:numPr>
+          <w:ilvl w:val="3"/>
+          <w:numId w:val="1"/>
+        </w:numPr>
+        <w:rPr>
+          <w:lang w:val="es-ES"/>
+        </w:rPr>
+      </w:pPr>
+      <w:r>
+        <w:rPr>
+          <w:lang w:val="es-ES"/>
+        </w:rPr>
+        <w:t>Bodega</w:t>
+      </w:r>
+    </w:p>
+    <w:p>
+      <w:pPr>
+        <w:pStyle w:val="Prrafodelista"/>
+        <w:numPr>
+          <w:ilvl w:val="3"/>
+          <w:numId w:val="1"/>
+        </w:numPr>
+        <w:rPr>
+          <w:lang w:val="es-ES"/>
+        </w:rPr>
+      </w:pPr>
+      <w:r>
+        <w:rPr>
+          <w:lang w:val="es-ES"/>
+        </w:rPr>
+        <w:t>Distribución</w:t>
+      </w:r>
+      <w:r>
+        <w:rPr>
+          <w:lang w:val="es-ES"/>
+        </w:rPr>
+        <w:t xml:space="preserve"> (Automático)</w:t>
+      </w:r>
+    </w:p>
+    <w:p>
+      <w:pPr>
+        <w:pStyle w:val="Prrafodelista"/>
+        <w:numPr>
+          <w:ilvl w:val="4"/>
+          <w:numId w:val="1"/>
+        </w:numPr>
+        <w:rPr>
+          <w:lang w:val="es-ES"/>
+        </w:rPr>
+      </w:pPr>
+      <w:r>
+        <w:rPr>
+          <w:lang w:val="es-ES"/>
+        </w:rPr>
+        <w:t>Este rol representa solamente la extracción de información para llenar los datos de concreción, no se crean usuarios con este rol realmente.</w:t>
+      </w:r>
+    </w:p>
+    <w:p>
+      <w:pPr>
+        <w:pStyle w:val="Prrafodelista"/>
+        <w:numPr>
+          <w:ilvl w:val="1"/>
+          <w:numId w:val="1"/>
+        </w:numPr>
+        <w:rPr>
+          <w:lang w:val="es-ES"/>
+        </w:rPr>
+      </w:pPr>
+      <w:r>
+        <w:rPr>
+          <w:lang w:val="es-ES"/>
+        </w:rPr>
+        <w:t>Tipos de Solicitud</w:t>
+      </w:r>
+    </w:p>
+    <w:p>
+      <w:pPr>
+        <w:pStyle w:val="Prrafodelista"/>
+        <w:numPr>
+          <w:ilvl w:val="1"/>
+          <w:numId w:val="1"/>
+        </w:numPr>
+        <w:rPr>
+          <w:lang w:val="es-ES"/>
+        </w:rPr>
+      </w:pPr>
+      <w:r>
+        <w:rPr>
+          <w:lang w:val="es-ES"/>
+        </w:rPr>
+        <w:t>Camiones</w:t>
+      </w:r>
+    </w:p>
+    <w:p>
+      <w:pPr>
+        <w:pStyle w:val="Prrafodelista"/>
+        <w:numPr>
+          <w:ilvl w:val="1"/>
+          <w:numId w:val="1"/>
+        </w:numPr>
+        <w:rPr>
+          <w:lang w:val="es-ES"/>
+        </w:rPr>
+      </w:pPr>
+      <w:r>
+        <w:rPr>
+          <w:lang w:val="es-ES"/>
+        </w:rPr>
+        <w:t>Estados Equipos</w:t>
+      </w:r>
+    </w:p>
+    <w:p>
+      <w:pPr>
+        <w:pStyle w:val="Prrafodelista"/>
+        <w:numPr>
+          <w:ilvl w:val="1"/>
+          <w:numId w:val="1"/>
+        </w:numPr>
+        <w:rPr>
+          <w:lang w:val="es-ES"/>
+        </w:rPr>
+      </w:pPr>
+      <w:r>
+        <w:rPr>
+          <w:lang w:val="es-ES"/>
+        </w:rPr>
+        <w:t>Clasificaciones</w:t>
+      </w:r>
+    </w:p>
+    <w:p>
+      <w:pPr>
+        <w:pStyle w:val="Prrafodelista"/>
+        <w:numPr>
+          <w:ilvl w:val="1"/>
+          <w:numId w:val="1"/>
+        </w:numPr>
+        <w:rPr>
+          <w:lang w:val="es-ES"/>
+        </w:rPr>
+      </w:pPr>
+      <w:r>
+        <w:rPr>
+          <w:lang w:val="es-ES"/>
+        </w:rPr>
+        <w:t>Prioridades</w:t>
+      </w:r>
+    </w:p>
+    <w:p>
+      <w:pPr>
+        <w:pStyle w:val="Prrafodelista"/>
+        <w:numPr>
+          <w:ilvl w:val="1"/>
+          <w:numId w:val="1"/>
+        </w:numPr>
+        <w:rPr>
+          <w:lang w:val="es-ES"/>
+        </w:rPr>
+      </w:pPr>
+      <w:r>
+        <w:rPr>
+          <w:lang w:val="es-ES"/>
+        </w:rPr>
+        <w:t>Unidades de Negocio (Cliente)</w:t>
+      </w:r>
+    </w:p>
+    <w:p>
+      <w:pPr>
+        <w:pStyle w:val="Prrafodelista"/>
+        <w:numPr>
+          <w:ilvl w:val="1"/>
+          <w:numId w:val="1"/>
+        </w:numPr>
+        <w:rPr>
+          <w:lang w:val="es-ES"/>
+        </w:rPr>
+      </w:pPr>
+      <w:r>
+        <w:rPr>
+          <w:lang w:val="es-ES"/>
+        </w:rPr>
+        <w:t>Gerencias (Cliente)</w:t>
+      </w:r>
+    </w:p>
+    <w:p>
+      <w:pPr>
+        <w:pStyle w:val="Prrafodelista"/>
+        <w:numPr>
+          <w:ilvl w:val="1"/>
+          <w:numId w:val="1"/>
+        </w:numPr>
+        <w:rPr>
+          <w:lang w:val="es-ES"/>
+        </w:rPr>
+      </w:pPr>
+      <w:r>
+        <w:rPr>
+          <w:lang w:val="es-ES"/>
+        </w:rPr>
+        <w:t>Enlaces</w:t>
+      </w:r>
+    </w:p>
+    <w:p>
+      <w:pPr>
+        <w:pStyle w:val="Prrafodelista"/>
+        <w:numPr>
+          <w:ilvl w:val="1"/>
+          <w:numId w:val="1"/>
+        </w:numPr>
+        <w:rPr>
+          <w:lang w:val="es-ES"/>
+        </w:rPr>
+      </w:pPr>
+      <w:r>
+        <w:rPr>
+          <w:lang w:val="es-ES"/>
+        </w:rPr>
+        <w:t>Tipos de Documentos</w:t>
+      </w:r>
+    </w:p>
+    <w:p>
+      <w:pPr>
+        <w:pStyle w:val="Prrafodelista"/>
+        <w:numPr>
+          <w:ilvl w:val="0"/>
+          <w:numId w:val="1"/>
+        </w:numPr>
+        <w:rPr>
+          <w:lang w:val="es-ES"/>
+        </w:rPr>
+      </w:pPr>
+      <w:r>
+        <w:rPr>
+          <w:lang w:val="es-ES"/>
+        </w:rPr>
+        <w:t>Solicitudes</w:t>
+      </w:r>
+      <w:r>
+        <w:rPr>
+          <w:lang w:val="es-ES"/>
+        </w:rPr>
+        <w:t xml:space="preserve"> de Despacho</w:t>
+      </w:r>
+    </w:p>
+    <w:p>
+      <w:pPr>
+        <w:pStyle w:val="Prrafodelista"/>
+        <w:numPr>
+          <w:ilvl w:val="1"/>
+          <w:numId w:val="1"/>
+        </w:numPr>
+        <w:rPr>
+          <w:lang w:val="es-ES"/>
+        </w:rPr>
+      </w:pPr>
+      <w:r>
+        <w:rPr>
+          <w:lang w:val="es-ES"/>
+        </w:rPr>
+        <w:t>Vista de</w:t>
+      </w:r>
+      <w:r>
+        <w:rPr>
+          <w:lang w:val="es-ES"/>
+        </w:rPr>
+        <w:t xml:space="preserve"> </w:t>
+      </w:r>
+      <w:r>
+        <w:rPr>
+          <w:lang w:val="es-ES"/>
+        </w:rPr>
+        <w:t>Solicitudes</w:t>
+      </w:r>
+    </w:p>
+    <w:p>
+      <w:pPr>
+        <w:pStyle w:val="Prrafodelista"/>
+        <w:numPr>
+          <w:ilvl w:val="2"/>
+          <w:numId w:val="1"/>
+        </w:numPr>
+        <w:rPr>
+          <w:lang w:val="es-ES"/>
+        </w:rPr>
+      </w:pPr>
+      <w:r>
+        <w:rPr>
+          <w:lang w:val="es-ES"/>
+        </w:rPr>
+        <w:t>Los Administradores podrán crear nuevas solicitudes, así como editar o ver cualquier solicitud existente</w:t>
+      </w:r>
+    </w:p>
+    <w:p>
+      <w:pPr>
+        <w:pStyle w:val="Prrafodelista"/>
+        <w:numPr>
+          <w:ilvl w:val="2"/>
+          <w:numId w:val="1"/>
+        </w:numPr>
+        <w:rPr>
+          <w:lang w:val="es-ES"/>
+        </w:rPr>
+      </w:pPr>
+      <w:r>
+        <w:rPr>
+          <w:lang w:val="es-ES"/>
+        </w:rPr>
+        <w:t>Los Usuarios Clientes podrán visualizar todas las solicitudes relacionadas con dicho cliente</w:t>
+      </w:r>
+    </w:p>
+    <w:p>
+      <w:pPr>
+        <w:pStyle w:val="Prrafodelista"/>
+        <w:numPr>
+          <w:ilvl w:val="2"/>
+          <w:numId w:val="1"/>
+        </w:numPr>
+        <w:rPr>
+          <w:lang w:val="es-ES"/>
+        </w:rPr>
+      </w:pPr>
+      <w:r>
+        <w:rPr>
+          <w:lang w:val="es-ES"/>
+        </w:rPr>
+        <w:t xml:space="preserve">Los Usuarios Clientes podrán editar solo las solicitudes que estén en la fase que involucre a dicho usuario </w:t>
+      </w:r>
+    </w:p>
+    <w:p>
+      <w:pPr>
+        <w:pStyle w:val="Prrafodelista"/>
+        <w:numPr>
+          <w:ilvl w:val="2"/>
+          <w:numId w:val="1"/>
+        </w:numPr>
+        <w:rPr>
+          <w:lang w:val="es-ES"/>
+        </w:rPr>
+      </w:pPr>
+      <w:r>
+        <w:rPr>
+          <w:lang w:val="es-ES"/>
+        </w:rPr>
+        <w:t>El resto de los roles solo podrán visualizar y/o editar las solicitudes que se encuentren en la fase que involucre a dicho usuario</w:t>
+      </w:r>
+    </w:p>
+    <w:p>
+      <w:pPr>
+        <w:pStyle w:val="Prrafodelista"/>
+        <w:numPr>
+          <w:ilvl w:val="2"/>
+          <w:numId w:val="1"/>
+        </w:numPr>
+        <w:rPr>
+          <w:lang w:val="es-ES"/>
+        </w:rPr>
+      </w:pPr>
+      <w:r>
+        <w:rPr>
+          <w:lang w:val="es-ES"/>
+        </w:rPr>
+        <w:t>Esta vista de poder filtrarse por los siguientes criterios</w:t>
+      </w:r>
+    </w:p>
+    <w:p>
+      <w:pPr>
+        <w:pStyle w:val="Prrafodelista"/>
+        <w:numPr>
+          <w:ilvl w:val="3"/>
+          <w:numId w:val="1"/>
+        </w:numPr>
+        <w:rPr>
+          <w:lang w:val="es-ES"/>
+        </w:rPr>
+      </w:pPr>
+      <w:r>
+        <w:rPr>
+          <w:lang w:val="es-ES"/>
+        </w:rPr>
+        <w:t>Patente</w:t>
+      </w:r>
+    </w:p>
+    <w:p>
+      <w:pPr>
+        <w:pStyle w:val="Prrafodelista"/>
+        <w:numPr>
+          <w:ilvl w:val="3"/>
+          <w:numId w:val="1"/>
+        </w:numPr>
+        <w:rPr>
+          <w:lang w:val="es-ES"/>
+        </w:rPr>
+      </w:pPr>
+      <w:r>
+        <w:rPr>
+          <w:lang w:val="es-ES"/>
+        </w:rPr>
+        <w:t>Tipo de Solicitud</w:t>
+      </w:r>
+    </w:p>
+    <w:p>
+      <w:pPr>
+        <w:pStyle w:val="Prrafodelista"/>
+        <w:numPr>
+          <w:ilvl w:val="3"/>
+          <w:numId w:val="1"/>
+        </w:numPr>
+        <w:rPr>
+          <w:lang w:val="es-ES"/>
+        </w:rPr>
+      </w:pPr>
+      <w:r>
+        <w:rPr>
+          <w:lang w:val="es-ES"/>
+        </w:rPr>
+        <w:t>Denominación</w:t>
+      </w:r>
+    </w:p>
+    <w:p>
+      <w:pPr>
+        <w:pStyle w:val="Prrafodelista"/>
+        <w:numPr>
+          <w:ilvl w:val="3"/>
+          <w:numId w:val="1"/>
+        </w:numPr>
+        <w:rPr>
+          <w:lang w:val="es-ES"/>
+        </w:rPr>
+      </w:pPr>
+      <w:r>
+        <w:rPr>
+          <w:lang w:val="es-ES"/>
+        </w:rPr>
+        <w:t>Material</w:t>
+      </w:r>
+    </w:p>
+    <w:p>
+      <w:pPr>
+        <w:pStyle w:val="Prrafodelista"/>
+        <w:numPr>
+          <w:ilvl w:val="3"/>
+          <w:numId w:val="1"/>
+        </w:numPr>
+        <w:rPr>
+          <w:lang w:val="es-ES"/>
+        </w:rPr>
+      </w:pPr>
+      <w:r>
+        <w:rPr>
+          <w:lang w:val="es-ES"/>
+        </w:rPr>
+        <w:t>Estado de Equipo</w:t>
+      </w:r>
+    </w:p>
+    <w:p>
+      <w:pPr>
+        <w:pStyle w:val="Prrafodelista"/>
+        <w:numPr>
+          <w:ilvl w:val="3"/>
+          <w:numId w:val="1"/>
+        </w:numPr>
+        <w:rPr>
+          <w:lang w:val="es-ES"/>
+        </w:rPr>
+      </w:pPr>
+      <w:r>
+        <w:rPr>
+          <w:lang w:val="es-ES"/>
+        </w:rPr>
+        <w:t>Rango de Fechas</w:t>
+      </w:r>
+    </w:p>
+    <w:p>
+      <w:pPr>
+        <w:pStyle w:val="Prrafodelista"/>
+        <w:numPr>
+          <w:ilvl w:val="3"/>
+          <w:numId w:val="1"/>
+        </w:numPr>
+        <w:rPr>
+          <w:lang w:val="es-ES"/>
+        </w:rPr>
+      </w:pPr>
+      <w:r>
+        <w:rPr>
+          <w:lang w:val="es-ES"/>
+        </w:rPr>
+        <w:t>Fase</w:t>
+      </w:r>
+    </w:p>
+    <w:p>
+      <w:pPr>
+        <w:pStyle w:val="Prrafodelista"/>
+        <w:numPr>
+          <w:ilvl w:val="1"/>
+          <w:numId w:val="1"/>
+        </w:numPr>
+        <w:rPr>
+          <w:lang w:val="es-ES"/>
+        </w:rPr>
+      </w:pPr>
+      <w:r>
+        <w:rPr>
+          <w:lang w:val="es-ES"/>
+        </w:rPr>
+        <w:t>Formulario de Nueva Solicitud</w:t>
+      </w:r>
+    </w:p>
+    <w:p>
+      <w:pPr>
+        <w:pStyle w:val="Prrafodelista"/>
+        <w:numPr>
+          <w:ilvl w:val="2"/>
+          <w:numId w:val="1"/>
+        </w:numPr>
+        <w:rPr>
+          <w:lang w:val="es-ES"/>
+        </w:rPr>
+      </w:pPr>
+      <w:r>
+        <w:rPr>
+          <w:lang w:val="es-ES"/>
+        </w:rPr>
+        <w:t>Los equipos almacenados se identifican de 3 formas</w:t>
+      </w:r>
+    </w:p>
+    <w:p>
+      <w:pPr>
+        <w:pStyle w:val="Prrafodelista"/>
+        <w:numPr>
+          <w:ilvl w:val="3"/>
+          <w:numId w:val="1"/>
+        </w:numPr>
+        <w:rPr>
+          <w:lang w:val="es-ES"/>
+        </w:rPr>
+      </w:pPr>
+      <w:r>
+        <w:rPr>
+          <w:lang w:val="es-ES"/>
+        </w:rPr>
+        <w:lastRenderedPageBreak/>
+        <w:t>Número de Serie del Fabricante</w:t>
+      </w:r>
+    </w:p>
+    <w:p>
+      <w:pPr>
+        <w:pStyle w:val="Prrafodelista"/>
+        <w:numPr>
+          <w:ilvl w:val="3"/>
+          <w:numId w:val="1"/>
+        </w:numPr>
+        <w:rPr>
+          <w:lang w:val="es-ES"/>
+        </w:rPr>
+      </w:pPr>
+      <w:r>
+        <w:rPr>
+          <w:lang w:val="es-ES"/>
+        </w:rPr>
+        <w:t>Número de Placa del Cliente</w:t>
+      </w:r>
+    </w:p>
+    <w:p>
+      <w:pPr>
+        <w:pStyle w:val="Prrafodelista"/>
+        <w:numPr>
+          <w:ilvl w:val="3"/>
+          <w:numId w:val="1"/>
+        </w:numPr>
+        <w:rPr>
+          <w:lang w:val="es-ES"/>
+        </w:rPr>
+      </w:pPr>
+      <w:r>
+        <w:rPr>
+          <w:lang w:val="es-ES"/>
+        </w:rPr>
+        <w:t>Código (Modelo del equipo)</w:t>
+      </w:r>
+    </w:p>
+    <w:p>
+      <w:pPr>
+        <w:pStyle w:val="Prrafodelista"/>
+        <w:numPr>
+          <w:ilvl w:val="2"/>
+          <w:numId w:val="1"/>
+        </w:numPr>
+        <w:rPr>
+          <w:lang w:val="es-ES"/>
+        </w:rPr>
+      </w:pPr>
+      <w:r>
+        <w:rPr>
+          <w:lang w:val="es-ES"/>
+        </w:rPr>
+        <w:t>Las bodegas de MiLogistic identifican los equipos con el número</w:t>
+      </w:r>
+      <w:r>
+        <w:rPr>
+          <w:lang w:val="es-ES"/>
+        </w:rPr>
+        <w:t xml:space="preserve"> d</w:t>
+      </w:r>
       <w:bookmarkStart w:id="0" w:name="_GoBack"/>
       <w:bookmarkEnd w:id="0"/>
-    </w:p>
-    <w:p>
-      <w:pPr>
-        <w:rPr>
-          <w:lang w:val="es-ES"/>
-        </w:rPr>
-      </w:pPr>
-    </w:p>
-    <w:p>
-      <w:pPr>
-        <w:rPr>
-          <w:lang w:val="es-ES"/>
-        </w:rPr>
-      </w:pPr>
-    </w:p>
-    <w:p>
-      <w:pPr>
-        <w:rPr>
-          <w:lang w:val="es-ES"/>
-        </w:rPr>
-      </w:pPr>
-    </w:p>
-    <w:p>
-      <w:pPr>
-        <w:rPr>
-          <w:lang w:val="es-ES"/>
-        </w:rPr>
-      </w:pPr>
-    </w:p>
-    <w:p>
-      <w:pPr>
-        <w:rPr>
-          <w:lang w:val="es-ES"/>
-        </w:rPr>
-      </w:pPr>
-    </w:p>
-    <w:p>
-      <w:pPr>
-        <w:rPr>
-          <w:lang w:val="es-ES"/>
-        </w:rPr>
-      </w:pPr>
-    </w:p>
-    <w:p>
-      <w:pPr>
-        <w:rPr>
-          <w:lang w:val="es-ES"/>
-        </w:rPr>
-      </w:pPr>
-    </w:p>
-    <w:p>
-      <w:pPr>
-        <w:rPr>
-          <w:sz w:val="24"/>
-          <w:szCs w:val="24"/>
-          <w:lang w:val="es-ES"/>
-        </w:rPr>
-      </w:pPr>
-      <w:r>
-        <w:rPr>
-          <w:sz w:val="24"/>
-          <w:szCs w:val="24"/>
-          <w:lang w:val="es-ES"/>
-        </w:rPr>
-        <w:t>David Perdigón García</w:t>
-      </w:r>
-    </w:p>
-    <w:p>
-      <w:pPr>
-        <w:rPr>
-          <w:sz w:val="24"/>
-          <w:szCs w:val="24"/>
-          <w:lang w:val="es-ES"/>
-        </w:rPr>
-      </w:pPr>
-      <w:r>
-        <w:rPr>
-          <w:sz w:val="24"/>
-          <w:szCs w:val="24"/>
-          <w:lang w:val="es-ES"/>
-        </w:rPr>
-        <w:t>03/01/2020</w:t>
-      </w:r>
-    </w:p>
-    <w:p>
-      <w:pPr>
-        <w:pStyle w:val="Ttulo1"/>
-        <w:rPr>
-          <w:lang w:val="es-ES"/>
-        </w:rPr>
-      </w:pPr>
-      <w:r>
-        <w:rPr>
-          <w:lang w:val="es-ES"/>
-        </w:rPr>
-        <w:lastRenderedPageBreak/>
-        <w:t>La fase 1 del sistema contemplará lo siguiente</w:t>
-      </w:r>
-    </w:p>
-    <w:p>
-      <w:pPr>
-        <w:pStyle w:val="Prrafodelista"/>
-        <w:numPr>
-          <w:ilvl w:val="0"/>
-          <w:numId w:val="1"/>
-        </w:numPr>
-        <w:rPr>
-          <w:lang w:val="es-ES"/>
-        </w:rPr>
-      </w:pPr>
-      <w:r>
-        <w:rPr>
-          <w:lang w:val="es-ES"/>
-        </w:rPr>
-        <w:t>Mantenedores</w:t>
-      </w:r>
-    </w:p>
-    <w:p>
-      <w:pPr>
-        <w:pStyle w:val="Prrafodelista"/>
-        <w:numPr>
-          <w:ilvl w:val="1"/>
-          <w:numId w:val="1"/>
-        </w:numPr>
-        <w:rPr>
-          <w:lang w:val="es-ES"/>
-        </w:rPr>
-      </w:pPr>
-      <w:r>
-        <w:rPr>
-          <w:lang w:val="es-ES"/>
-        </w:rPr>
-        <w:t>Clientes</w:t>
+      <w:r>
+        <w:rPr>
+          <w:lang w:val="es-ES"/>
+        </w:rPr>
+        <w:t>e placa del cliente</w:t>
       </w:r>
     </w:p>
     <w:p>
@@ -309,25 +1036,7 @@
         <w:rPr>
           <w:lang w:val="es-ES"/>
         </w:rPr>
-        <w:t>Este mantenedor podría no ser necesario en caso de poder obtener esta información desde Microsoft Dynamics GP</w:t>
-      </w:r>
-    </w:p>
-    <w:p>
-      <w:pPr>
-        <w:pStyle w:val="Prrafodelista"/>
-        <w:numPr>
-          <w:ilvl w:val="1"/>
-          <w:numId w:val="1"/>
-        </w:numPr>
-        <w:rPr>
-          <w:lang w:val="es-ES"/>
-        </w:rPr>
-      </w:pPr>
-      <w:r>
-        <w:rPr>
-          <w:lang w:val="es-ES"/>
-        </w:rPr>
-        <w:t>Usuarios</w:t>
+        <w:t>Si el cliente solicita equipos usados, se buscará existencia en equipos usados y reparados. (Eventualmente podría cambiar)</w:t>
       </w:r>
     </w:p>
     <w:p>
@@ -345,7 +1054,127 @@
         <w:rPr>
           <w:lang w:val="es-ES"/>
         </w:rPr>
-        <w:t>Roles</w:t>
+        <w:t>Una vez que el camión retorna, para las solicitudes de tipo retiro, se debe poder conocer, la cantidad de productos excedentes retirados</w:t>
+      </w:r>
+    </w:p>
+    <w:p>
+      <w:pPr>
+        <w:pStyle w:val="Prrafodelista"/>
+        <w:numPr>
+          <w:ilvl w:val="2"/>
+          <w:numId w:val="1"/>
+        </w:numPr>
+        <w:rPr>
+          <w:lang w:val="es-ES"/>
+        </w:rPr>
+      </w:pPr>
+      <w:r>
+        <w:rPr>
+          <w:lang w:val="es-ES"/>
+        </w:rPr>
+        <w:t>En el ingreso de solicitud por formulario, el cliente podría indicar el número de placa de los equipos seleccionando visualmente el equipo de la bodega en pantalla</w:t>
+      </w:r>
+    </w:p>
+    <w:p>
+      <w:pPr>
+        <w:pStyle w:val="Prrafodelista"/>
+        <w:numPr>
+          <w:ilvl w:val="2"/>
+          <w:numId w:val="1"/>
+        </w:numPr>
+        <w:rPr>
+          <w:lang w:val="es-ES"/>
+        </w:rPr>
+      </w:pPr>
+      <w:r>
+        <w:rPr>
+          <w:lang w:val="es-ES"/>
+        </w:rPr>
+        <w:t>Las solicitudes solo pueden ser modificadas por un usuario al mismo tiempo, si otro usuario entra a editarla, esta queda en solo lectura y avisa que el usuario X tiene tomada la solicitud</w:t>
+      </w:r>
+    </w:p>
+    <w:p>
+      <w:pPr>
+        <w:pStyle w:val="Prrafodelista"/>
+        <w:numPr>
+          <w:ilvl w:val="2"/>
+          <w:numId w:val="1"/>
+        </w:numPr>
+        <w:rPr>
+          <w:lang w:val="es-ES"/>
+        </w:rPr>
+      </w:pPr>
+      <w:r>
+        <w:rPr>
+          <w:lang w:val="es-ES"/>
+        </w:rPr>
+        <w:t>En el caso de las solicitudes de tipo Retiro, el cliente</w:t>
+      </w:r>
+      <w:r>
+        <w:rPr>
+          <w:lang w:val="es-ES"/>
+        </w:rPr>
+        <w:t xml:space="preserve"> deberá</w:t>
+      </w:r>
+      <w:r>
+        <w:rPr>
+          <w:lang w:val="es-ES"/>
+        </w:rPr>
+        <w:t xml:space="preserve"> indica</w:t>
+      </w:r>
+      <w:r>
+        <w:rPr>
+          <w:lang w:val="es-ES"/>
+        </w:rPr>
+        <w:t>r</w:t>
+      </w:r>
+      <w:r>
+        <w:rPr>
+          <w:lang w:val="es-ES"/>
+        </w:rPr>
+        <w:t xml:space="preserve"> sí o sí el número de placa de los productos a retirar, este campo es obligatorio y es de libre ingreso para el cliente, se omite </w:t>
+      </w:r>
+      <w:r>
+        <w:rPr>
+          <w:lang w:val="es-ES"/>
+        </w:rPr>
+        <w:t>la fase 3 – Bodega</w:t>
+      </w:r>
+    </w:p>
+    <w:p>
+      <w:pPr>
+        <w:pStyle w:val="Prrafodelista"/>
+        <w:numPr>
+          <w:ilvl w:val="2"/>
+          <w:numId w:val="1"/>
+        </w:numPr>
+        <w:rPr>
+          <w:lang w:val="es-ES"/>
+        </w:rPr>
+      </w:pPr>
+      <w:r>
+        <w:rPr>
+          <w:lang w:val="es-ES"/>
+        </w:rPr>
+        <w:t xml:space="preserve">El número de placa, en bodega, se leerá con </w:t>
+      </w:r>
+      <w:r>
+        <w:rPr>
+          <w:lang w:val="es-ES"/>
+        </w:rPr>
+        <w:t>un capturador d</w:t>
+      </w:r>
+      <w:r>
+        <w:rPr>
+          <w:lang w:val="es-ES"/>
+        </w:rPr>
+        <w:t>e código de barras.</w:t>
+      </w:r>
+      <w:r>
+        <w:rPr>
+          <w:lang w:val="es-ES"/>
+        </w:rPr>
+        <w:t xml:space="preserve"> </w:t>
       </w:r>
     </w:p>
     <w:p>
@@ -363,7 +1192,7 @@
         <w:rPr>
           <w:lang w:val="es-ES"/>
         </w:rPr>
-        <w:t>Administrador</w:t>
+        <w:t>Esto deberá validarse, ya que se accederá de forma remota a la aplicación a través de un navegador web, es decir que esta no estará instalada en el equipo de bodega</w:t>
       </w:r>
     </w:p>
     <w:p>
@@ -381,296 +1210,34 @@
         <w:rPr>
           <w:lang w:val="es-ES"/>
         </w:rPr>
-        <w:t>Planificador</w:t>
-      </w:r>
-    </w:p>
-    <w:p>
-      <w:pPr>
-        <w:pStyle w:val="Prrafodelista"/>
-        <w:numPr>
-          <w:ilvl w:val="3"/>
-          <w:numId w:val="1"/>
-        </w:numPr>
-        <w:rPr>
-          <w:lang w:val="es-ES"/>
-        </w:rPr>
-      </w:pPr>
-      <w:r>
-        <w:rPr>
-          <w:lang w:val="es-ES"/>
-        </w:rPr>
-        <w:t>Usuario Cliente</w:t>
-      </w:r>
-      <w:r>
-        <w:rPr>
-          <w:lang w:val="es-ES"/>
-        </w:rPr>
-        <w:tab/>
-      </w:r>
-    </w:p>
-    <w:p>
-      <w:pPr>
-        <w:pStyle w:val="Prrafodelista"/>
-        <w:numPr>
-          <w:ilvl w:val="3"/>
-          <w:numId w:val="1"/>
-        </w:numPr>
-        <w:rPr>
-          <w:lang w:val="es-ES"/>
-        </w:rPr>
-      </w:pPr>
-      <w:r>
-        <w:rPr>
-          <w:lang w:val="es-ES"/>
-        </w:rPr>
-        <w:t>Bodega</w:t>
-      </w:r>
-    </w:p>
-    <w:p>
-      <w:pPr>
-        <w:pStyle w:val="Prrafodelista"/>
-        <w:numPr>
-          <w:ilvl w:val="3"/>
-          <w:numId w:val="1"/>
-        </w:numPr>
-        <w:rPr>
-          <w:lang w:val="es-ES"/>
-        </w:rPr>
-      </w:pPr>
-      <w:r>
-        <w:rPr>
-          <w:lang w:val="es-ES"/>
-        </w:rPr>
-        <w:t>Distribución</w:t>
-      </w:r>
-      <w:r>
-        <w:rPr>
-          <w:lang w:val="es-ES"/>
-        </w:rPr>
-        <w:t xml:space="preserve"> (Automático)</w:t>
-      </w:r>
-    </w:p>
-    <w:p>
-      <w:pPr>
-        <w:pStyle w:val="Prrafodelista"/>
-        <w:numPr>
-          <w:ilvl w:val="4"/>
-          <w:numId w:val="1"/>
-        </w:numPr>
-        <w:rPr>
-          <w:lang w:val="es-ES"/>
-        </w:rPr>
-      </w:pPr>
-      <w:r>
-        <w:rPr>
-          <w:lang w:val="es-ES"/>
-        </w:rPr>
-        <w:t>Este rol representa solamente la extracción de información para llenar los datos de concreción, no se crean usuarios con este rol realmente.</w:t>
-      </w:r>
-    </w:p>
-    <w:p>
-      <w:pPr>
-        <w:pStyle w:val="Prrafodelista"/>
-        <w:numPr>
-          <w:ilvl w:val="1"/>
-          <w:numId w:val="1"/>
-        </w:numPr>
-        <w:rPr>
-          <w:lang w:val="es-ES"/>
-        </w:rPr>
-      </w:pPr>
-      <w:r>
-        <w:rPr>
-          <w:lang w:val="es-ES"/>
-        </w:rPr>
-        <w:t>Tipos de Solicitud</w:t>
-      </w:r>
-    </w:p>
-    <w:p>
-      <w:pPr>
-        <w:pStyle w:val="Prrafodelista"/>
-        <w:numPr>
-          <w:ilvl w:val="1"/>
-          <w:numId w:val="1"/>
-        </w:numPr>
-        <w:rPr>
-          <w:lang w:val="es-ES"/>
-        </w:rPr>
-      </w:pPr>
-      <w:r>
-        <w:rPr>
-          <w:lang w:val="es-ES"/>
-        </w:rPr>
-        <w:t>Camiones</w:t>
-      </w:r>
-    </w:p>
-    <w:p>
-      <w:pPr>
-        <w:pStyle w:val="Prrafodelista"/>
-        <w:numPr>
-          <w:ilvl w:val="1"/>
-          <w:numId w:val="1"/>
-        </w:numPr>
-        <w:rPr>
-          <w:lang w:val="es-ES"/>
-        </w:rPr>
-      </w:pPr>
-      <w:r>
-        <w:rPr>
-          <w:lang w:val="es-ES"/>
-        </w:rPr>
-        <w:t>Estados Equipos</w:t>
-      </w:r>
-    </w:p>
-    <w:p>
-      <w:pPr>
-        <w:pStyle w:val="Prrafodelista"/>
-        <w:numPr>
-          <w:ilvl w:val="1"/>
-          <w:numId w:val="1"/>
-        </w:numPr>
-        <w:rPr>
-          <w:lang w:val="es-ES"/>
-        </w:rPr>
-      </w:pPr>
-      <w:r>
-        <w:rPr>
-          <w:lang w:val="es-ES"/>
-        </w:rPr>
-        <w:t>Clasificaciones</w:t>
-      </w:r>
-    </w:p>
-    <w:p>
-      <w:pPr>
-        <w:pStyle w:val="Prrafodelista"/>
-        <w:numPr>
-          <w:ilvl w:val="1"/>
-          <w:numId w:val="1"/>
-        </w:numPr>
-        <w:rPr>
-          <w:lang w:val="es-ES"/>
-        </w:rPr>
-      </w:pPr>
-      <w:r>
-        <w:rPr>
-          <w:lang w:val="es-ES"/>
-        </w:rPr>
-        <w:t>Prioridades</w:t>
-      </w:r>
-    </w:p>
-    <w:p>
-      <w:pPr>
-        <w:pStyle w:val="Prrafodelista"/>
-        <w:numPr>
-          <w:ilvl w:val="1"/>
-          <w:numId w:val="1"/>
-        </w:numPr>
-        <w:rPr>
-          <w:lang w:val="es-ES"/>
-        </w:rPr>
-      </w:pPr>
-      <w:r>
-        <w:rPr>
-          <w:lang w:val="es-ES"/>
-        </w:rPr>
-        <w:t>Unidades de Negocio (Cliente)</w:t>
-      </w:r>
-    </w:p>
-    <w:p>
-      <w:pPr>
-        <w:pStyle w:val="Prrafodelista"/>
-        <w:numPr>
-          <w:ilvl w:val="1"/>
-          <w:numId w:val="1"/>
-        </w:numPr>
-        <w:rPr>
-          <w:lang w:val="es-ES"/>
-        </w:rPr>
-      </w:pPr>
-      <w:r>
-        <w:rPr>
-          <w:lang w:val="es-ES"/>
-        </w:rPr>
-        <w:t>Gerencias (Cliente)</w:t>
-      </w:r>
-    </w:p>
-    <w:p>
-      <w:pPr>
-        <w:pStyle w:val="Prrafodelista"/>
-        <w:numPr>
-          <w:ilvl w:val="1"/>
-          <w:numId w:val="1"/>
-        </w:numPr>
-        <w:rPr>
-          <w:lang w:val="es-ES"/>
-        </w:rPr>
-      </w:pPr>
-      <w:r>
-        <w:rPr>
-          <w:lang w:val="es-ES"/>
-        </w:rPr>
-        <w:t>Enlaces</w:t>
-      </w:r>
-    </w:p>
-    <w:p>
-      <w:pPr>
-        <w:pStyle w:val="Prrafodelista"/>
-        <w:numPr>
-          <w:ilvl w:val="1"/>
-          <w:numId w:val="1"/>
-        </w:numPr>
-        <w:rPr>
-          <w:lang w:val="es-ES"/>
-        </w:rPr>
-      </w:pPr>
-      <w:r>
-        <w:rPr>
-          <w:lang w:val="es-ES"/>
-        </w:rPr>
-        <w:t>Tipos de Documentos</w:t>
-      </w:r>
-    </w:p>
-    <w:p>
-      <w:pPr>
-        <w:pStyle w:val="Prrafodelista"/>
-        <w:numPr>
-          <w:ilvl w:val="0"/>
-          <w:numId w:val="1"/>
-        </w:numPr>
-        <w:rPr>
-          <w:lang w:val="es-ES"/>
-        </w:rPr>
-      </w:pPr>
-      <w:r>
-        <w:rPr>
-          <w:lang w:val="es-ES"/>
-        </w:rPr>
-        <w:t>Solicitudes</w:t>
-      </w:r>
-      <w:r>
-        <w:rPr>
-          <w:lang w:val="es-ES"/>
-        </w:rPr>
-        <w:t xml:space="preserve"> de Despacho</w:t>
-      </w:r>
-    </w:p>
-    <w:p>
-      <w:pPr>
-        <w:pStyle w:val="Prrafodelista"/>
-        <w:numPr>
-          <w:ilvl w:val="1"/>
-          <w:numId w:val="1"/>
-        </w:numPr>
-        <w:rPr>
-          <w:lang w:val="es-ES"/>
-        </w:rPr>
-      </w:pPr>
-      <w:r>
-        <w:rPr>
-          <w:lang w:val="es-ES"/>
-        </w:rPr>
-        <w:t>Vista de</w:t>
-      </w:r>
+        <w:t xml:space="preserve">Se considerará que bodega utiliza capturador para descontar el stock en Microsoft Dynamics GP, el </w:t>
+      </w:r>
+      <w:proofErr w:type="spellStart"/>
+      <w:r>
+        <w:rPr>
+          <w:lang w:val="es-ES"/>
+        </w:rPr>
+        <w:t>cuál</w:t>
+      </w:r>
+      <w:proofErr w:type="spellEnd"/>
+      <w:r>
+        <w:rPr>
+          <w:lang w:val="es-ES"/>
+        </w:rPr>
+        <w:t xml:space="preserve"> estará directamente enlazado a la base de datos, por lo cual es innecesario hacerlo nuevamente en esta aplicación.</w:t>
+      </w:r>
+    </w:p>
+    <w:p>
+      <w:pPr>
+        <w:pStyle w:val="Prrafodelista"/>
+        <w:numPr>
+          <w:ilvl w:val="2"/>
+          <w:numId w:val="1"/>
+        </w:numPr>
+        <w:rPr>
+          <w:lang w:val="es-ES"/>
+        </w:rPr>
+      </w:pPr>
       <w:r>
         <w:rPr>
           <w:lang w:val="es-ES"/>
@@ -681,604 +1248,7 @@
         <w:rPr>
           <w:lang w:val="es-ES"/>
         </w:rPr>
-        <w:t>Solicitudes</w:t>
-      </w:r>
-    </w:p>
-    <w:p>
-      <w:pPr>
-        <w:pStyle w:val="Prrafodelista"/>
-        <w:numPr>
-          <w:ilvl w:val="2"/>
-          <w:numId w:val="1"/>
-        </w:numPr>
-        <w:rPr>
-          <w:lang w:val="es-ES"/>
-        </w:rPr>
-      </w:pPr>
-      <w:r>
-        <w:rPr>
-          <w:lang w:val="es-ES"/>
-        </w:rPr>
-        <w:t>Los Administradores podrán crear nuevas solicitudes, así como editar o ver cualquier solicitud existente</w:t>
-      </w:r>
-    </w:p>
-    <w:p>
-      <w:pPr>
-        <w:pStyle w:val="Prrafodelista"/>
-        <w:numPr>
-          <w:ilvl w:val="2"/>
-          <w:numId w:val="1"/>
-        </w:numPr>
-        <w:rPr>
-          <w:lang w:val="es-ES"/>
-        </w:rPr>
-      </w:pPr>
-      <w:r>
-        <w:rPr>
-          <w:lang w:val="es-ES"/>
-        </w:rPr>
-        <w:t>Los Usuarios Clientes podrán visualizar todas las solicitudes relacionadas con dicho cliente</w:t>
-      </w:r>
-    </w:p>
-    <w:p>
-      <w:pPr>
-        <w:pStyle w:val="Prrafodelista"/>
-        <w:numPr>
-          <w:ilvl w:val="2"/>
-          <w:numId w:val="1"/>
-        </w:numPr>
-        <w:rPr>
-          <w:lang w:val="es-ES"/>
-        </w:rPr>
-      </w:pPr>
-      <w:r>
-        <w:rPr>
-          <w:lang w:val="es-ES"/>
-        </w:rPr>
-        <w:t xml:space="preserve">Los Usuarios Clientes podrán editar solo las solicitudes que estén en la fase que involucre a dicho usuario </w:t>
-      </w:r>
-    </w:p>
-    <w:p>
-      <w:pPr>
-        <w:pStyle w:val="Prrafodelista"/>
-        <w:numPr>
-          <w:ilvl w:val="2"/>
-          <w:numId w:val="1"/>
-        </w:numPr>
-        <w:rPr>
-          <w:lang w:val="es-ES"/>
-        </w:rPr>
-      </w:pPr>
-      <w:r>
-        <w:rPr>
-          <w:lang w:val="es-ES"/>
-        </w:rPr>
-        <w:t>El resto de los roles solo podrán visualizar y/o editar las solicitudes que se encuentren en la fase que involucre a dicho usuario</w:t>
-      </w:r>
-    </w:p>
-    <w:p>
-      <w:pPr>
-        <w:pStyle w:val="Prrafodelista"/>
-        <w:numPr>
-          <w:ilvl w:val="2"/>
-          <w:numId w:val="1"/>
-        </w:numPr>
-        <w:rPr>
-          <w:lang w:val="es-ES"/>
-        </w:rPr>
-      </w:pPr>
-      <w:r>
-        <w:rPr>
-          <w:lang w:val="es-ES"/>
-        </w:rPr>
-        <w:t>Esta vista de poder filtrarse por los siguientes criterios</w:t>
-      </w:r>
-    </w:p>
-    <w:p>
-      <w:pPr>
-        <w:pStyle w:val="Prrafodelista"/>
-        <w:numPr>
-          <w:ilvl w:val="3"/>
-          <w:numId w:val="1"/>
-        </w:numPr>
-        <w:rPr>
-          <w:lang w:val="es-ES"/>
-        </w:rPr>
-      </w:pPr>
-      <w:r>
-        <w:rPr>
-          <w:lang w:val="es-ES"/>
-        </w:rPr>
-        <w:t>Patente</w:t>
-      </w:r>
-    </w:p>
-    <w:p>
-      <w:pPr>
-        <w:pStyle w:val="Prrafodelista"/>
-        <w:numPr>
-          <w:ilvl w:val="3"/>
-          <w:numId w:val="1"/>
-        </w:numPr>
-        <w:rPr>
-          <w:lang w:val="es-ES"/>
-        </w:rPr>
-      </w:pPr>
-      <w:r>
-        <w:rPr>
-          <w:lang w:val="es-ES"/>
-        </w:rPr>
-        <w:t>Tipo de Solicitud</w:t>
-      </w:r>
-    </w:p>
-    <w:p>
-      <w:pPr>
-        <w:pStyle w:val="Prrafodelista"/>
-        <w:numPr>
-          <w:ilvl w:val="3"/>
-          <w:numId w:val="1"/>
-        </w:numPr>
-        <w:rPr>
-          <w:lang w:val="es-ES"/>
-        </w:rPr>
-      </w:pPr>
-      <w:r>
-        <w:rPr>
-          <w:lang w:val="es-ES"/>
-        </w:rPr>
-        <w:t>Denominación</w:t>
-      </w:r>
-    </w:p>
-    <w:p>
-      <w:pPr>
-        <w:pStyle w:val="Prrafodelista"/>
-        <w:numPr>
-          <w:ilvl w:val="3"/>
-          <w:numId w:val="1"/>
-        </w:numPr>
-        <w:rPr>
-          <w:lang w:val="es-ES"/>
-        </w:rPr>
-      </w:pPr>
-      <w:r>
-        <w:rPr>
-          <w:lang w:val="es-ES"/>
-        </w:rPr>
-        <w:t>Material</w:t>
-      </w:r>
-    </w:p>
-    <w:p>
-      <w:pPr>
-        <w:pStyle w:val="Prrafodelista"/>
-        <w:numPr>
-          <w:ilvl w:val="3"/>
-          <w:numId w:val="1"/>
-        </w:numPr>
-        <w:rPr>
-          <w:lang w:val="es-ES"/>
-        </w:rPr>
-      </w:pPr>
-      <w:r>
-        <w:rPr>
-          <w:lang w:val="es-ES"/>
-        </w:rPr>
-        <w:t>Estado de Equipo</w:t>
-      </w:r>
-    </w:p>
-    <w:p>
-      <w:pPr>
-        <w:pStyle w:val="Prrafodelista"/>
-        <w:numPr>
-          <w:ilvl w:val="3"/>
-          <w:numId w:val="1"/>
-        </w:numPr>
-        <w:rPr>
-          <w:lang w:val="es-ES"/>
-        </w:rPr>
-      </w:pPr>
-      <w:r>
-        <w:rPr>
-          <w:lang w:val="es-ES"/>
-        </w:rPr>
-        <w:t>Rango de Fechas</w:t>
-      </w:r>
-    </w:p>
-    <w:p>
-      <w:pPr>
-        <w:pStyle w:val="Prrafodelista"/>
-        <w:numPr>
-          <w:ilvl w:val="3"/>
-          <w:numId w:val="1"/>
-        </w:numPr>
-        <w:rPr>
-          <w:lang w:val="es-ES"/>
-        </w:rPr>
-      </w:pPr>
-      <w:r>
-        <w:rPr>
-          <w:lang w:val="es-ES"/>
-        </w:rPr>
-        <w:t>Fase</w:t>
-      </w:r>
-    </w:p>
-    <w:p>
-      <w:pPr>
-        <w:pStyle w:val="Prrafodelista"/>
-        <w:numPr>
-          <w:ilvl w:val="1"/>
-          <w:numId w:val="1"/>
-        </w:numPr>
-        <w:rPr>
-          <w:lang w:val="es-ES"/>
-        </w:rPr>
-      </w:pPr>
-      <w:r>
-        <w:rPr>
-          <w:lang w:val="es-ES"/>
-        </w:rPr>
-        <w:t>Formulario de Nueva Solicitud</w:t>
-      </w:r>
-    </w:p>
-    <w:p>
-      <w:pPr>
-        <w:pStyle w:val="Prrafodelista"/>
-        <w:numPr>
-          <w:ilvl w:val="2"/>
-          <w:numId w:val="1"/>
-        </w:numPr>
-        <w:rPr>
-          <w:lang w:val="es-ES"/>
-        </w:rPr>
-      </w:pPr>
-      <w:r>
-        <w:rPr>
-          <w:lang w:val="es-ES"/>
-        </w:rPr>
-        <w:t>Los equipos almacenados se identifican de 3 formas</w:t>
-      </w:r>
-    </w:p>
-    <w:p>
-      <w:pPr>
-        <w:pStyle w:val="Prrafodelista"/>
-        <w:numPr>
-          <w:ilvl w:val="3"/>
-          <w:numId w:val="1"/>
-        </w:numPr>
-        <w:rPr>
-          <w:lang w:val="es-ES"/>
-        </w:rPr>
-      </w:pPr>
-      <w:r>
-        <w:rPr>
-          <w:lang w:val="es-ES"/>
-        </w:rPr>
-        <w:lastRenderedPageBreak/>
-        <w:t>Número de Serie del Fabricante</w:t>
-      </w:r>
-    </w:p>
-    <w:p>
-      <w:pPr>
-        <w:pStyle w:val="Prrafodelista"/>
-        <w:numPr>
-          <w:ilvl w:val="3"/>
-          <w:numId w:val="1"/>
-        </w:numPr>
-        <w:rPr>
-          <w:lang w:val="es-ES"/>
-        </w:rPr>
-      </w:pPr>
-      <w:r>
-        <w:rPr>
-          <w:lang w:val="es-ES"/>
-        </w:rPr>
-        <w:t>Número de Placa del Cliente</w:t>
-      </w:r>
-    </w:p>
-    <w:p>
-      <w:pPr>
-        <w:pStyle w:val="Prrafodelista"/>
-        <w:numPr>
-          <w:ilvl w:val="3"/>
-          <w:numId w:val="1"/>
-        </w:numPr>
-        <w:rPr>
-          <w:lang w:val="es-ES"/>
-        </w:rPr>
-      </w:pPr>
-      <w:r>
-        <w:rPr>
-          <w:lang w:val="es-ES"/>
-        </w:rPr>
-        <w:t>Código (Modelo del equipo)</w:t>
-      </w:r>
-    </w:p>
-    <w:p>
-      <w:pPr>
-        <w:pStyle w:val="Prrafodelista"/>
-        <w:numPr>
-          <w:ilvl w:val="2"/>
-          <w:numId w:val="1"/>
-        </w:numPr>
-        <w:rPr>
-          <w:lang w:val="es-ES"/>
-        </w:rPr>
-      </w:pPr>
-      <w:r>
-        <w:rPr>
-          <w:lang w:val="es-ES"/>
-        </w:rPr>
-        <w:t xml:space="preserve">Las bodegas de </w:t>
-      </w:r>
-      <w:proofErr w:type="spellStart"/>
-      <w:r>
-        <w:rPr>
-          <w:lang w:val="es-ES"/>
-        </w:rPr>
-        <w:t>MiLogistic</w:t>
-      </w:r>
-      <w:proofErr w:type="spellEnd"/>
-      <w:r>
-        <w:rPr>
-          <w:lang w:val="es-ES"/>
-        </w:rPr>
-        <w:t xml:space="preserve"> identifican los equipos con el </w:t>
-      </w:r>
-      <w:proofErr w:type="spellStart"/>
-      <w:r>
-        <w:rPr>
-          <w:lang w:val="es-ES"/>
-        </w:rPr>
-        <w:t>númerod</w:t>
-      </w:r>
-      <w:proofErr w:type="spellEnd"/>
-      <w:r>
-        <w:rPr>
-          <w:lang w:val="es-ES"/>
-        </w:rPr>
-        <w:t xml:space="preserve"> e placa del cliente</w:t>
-      </w:r>
-    </w:p>
-    <w:p>
-      <w:pPr>
-        <w:pStyle w:val="Prrafodelista"/>
-        <w:numPr>
-          <w:ilvl w:val="2"/>
-          <w:numId w:val="1"/>
-        </w:numPr>
-        <w:rPr>
-          <w:lang w:val="es-ES"/>
-        </w:rPr>
-      </w:pPr>
-      <w:r>
-        <w:rPr>
-          <w:lang w:val="es-ES"/>
-        </w:rPr>
-        <w:t>Si el cliente solicita equipos usados, se buscará existencia en equipos usados y reparados. (Eventualmente podría cambiar)</w:t>
-      </w:r>
-    </w:p>
-    <w:p>
-      <w:pPr>
-        <w:pStyle w:val="Prrafodelista"/>
-        <w:numPr>
-          <w:ilvl w:val="2"/>
-          <w:numId w:val="1"/>
-        </w:numPr>
-        <w:rPr>
-          <w:lang w:val="es-ES"/>
-        </w:rPr>
-      </w:pPr>
-      <w:r>
-        <w:rPr>
-          <w:lang w:val="es-ES"/>
-        </w:rPr>
-        <w:t>Una vez que el camión retorna, para las solicitudes de tipo retiro, se debe poder conocer, la cantidad de productos excedentes retirados</w:t>
-      </w:r>
-    </w:p>
-    <w:p>
-      <w:pPr>
-        <w:pStyle w:val="Prrafodelista"/>
-        <w:numPr>
-          <w:ilvl w:val="2"/>
-          <w:numId w:val="1"/>
-        </w:numPr>
-        <w:rPr>
-          <w:lang w:val="es-ES"/>
-        </w:rPr>
-      </w:pPr>
-      <w:r>
-        <w:rPr>
-          <w:lang w:val="es-ES"/>
-        </w:rPr>
-        <w:t>En el ingreso de solicitud por formulario, el cliente podría indicar el número de placa de los equipos seleccionando visualmente el equipo de la bodega en pantalla</w:t>
-      </w:r>
-    </w:p>
-    <w:p>
-      <w:pPr>
-        <w:pStyle w:val="Prrafodelista"/>
-        <w:numPr>
-          <w:ilvl w:val="2"/>
-          <w:numId w:val="1"/>
-        </w:numPr>
-        <w:rPr>
-          <w:lang w:val="es-ES"/>
-        </w:rPr>
-      </w:pPr>
-      <w:r>
-        <w:rPr>
-          <w:lang w:val="es-ES"/>
-        </w:rPr>
-        <w:t>Las solicitudes solo pueden ser modificadas por un usuario al mismo tiempo, si otro usuario entra a editarla, esta queda en solo lectura y avisa que el usuario X tiene tomada la solicitud</w:t>
-      </w:r>
-    </w:p>
-    <w:p>
-      <w:pPr>
-        <w:pStyle w:val="Prrafodelista"/>
-        <w:numPr>
-          <w:ilvl w:val="2"/>
-          <w:numId w:val="1"/>
-        </w:numPr>
-        <w:rPr>
-          <w:lang w:val="es-ES"/>
-        </w:rPr>
-      </w:pPr>
-      <w:r>
-        <w:rPr>
-          <w:lang w:val="es-ES"/>
-        </w:rPr>
-        <w:t>En el caso de las solicitudes de tipo Retiro, el cliente</w:t>
-      </w:r>
-      <w:r>
-        <w:rPr>
-          <w:lang w:val="es-ES"/>
-        </w:rPr>
-        <w:t xml:space="preserve"> deberá</w:t>
-      </w:r>
-      <w:r>
-        <w:rPr>
-          <w:lang w:val="es-ES"/>
-        </w:rPr>
-        <w:t xml:space="preserve"> indica</w:t>
-      </w:r>
-      <w:r>
-        <w:rPr>
-          <w:lang w:val="es-ES"/>
-        </w:rPr>
-        <w:t>r</w:t>
-      </w:r>
-      <w:r>
-        <w:rPr>
-          <w:lang w:val="es-ES"/>
-        </w:rPr>
-        <w:t xml:space="preserve"> sí o sí el número de placa de los productos a retirar, este campo es obligatorio y es de libre ingreso para el cliente, se omite </w:t>
-      </w:r>
-      <w:r>
-        <w:rPr>
-          <w:lang w:val="es-ES"/>
-        </w:rPr>
-        <w:t>la fase 3 – Bodega</w:t>
-      </w:r>
-    </w:p>
-    <w:p>
-      <w:pPr>
-        <w:pStyle w:val="Prrafodelista"/>
-        <w:numPr>
-          <w:ilvl w:val="2"/>
-          <w:numId w:val="1"/>
-        </w:numPr>
-        <w:rPr>
-          <w:lang w:val="es-ES"/>
-        </w:rPr>
-      </w:pPr>
-      <w:r>
-        <w:rPr>
-          <w:lang w:val="es-ES"/>
-        </w:rPr>
-        <w:t xml:space="preserve">El número de placa, en bodega, se leerá con </w:t>
-      </w:r>
-      <w:r>
-        <w:rPr>
-          <w:lang w:val="es-ES"/>
-        </w:rPr>
-        <w:t>un capturador d</w:t>
-      </w:r>
-      <w:r>
-        <w:rPr>
-          <w:lang w:val="es-ES"/>
-        </w:rPr>
-        <w:t>e código de barras.</w:t>
-      </w:r>
-      <w:r>
-        <w:rPr>
-          <w:lang w:val="es-ES"/>
-        </w:rPr>
-        <w:t xml:space="preserve"> </w:t>
-      </w:r>
-    </w:p>
-    <w:p>
-      <w:pPr>
-        <w:pStyle w:val="Prrafodelista"/>
-        <w:numPr>
-          <w:ilvl w:val="3"/>
-          <w:numId w:val="1"/>
-        </w:numPr>
-        <w:rPr>
-          <w:lang w:val="es-ES"/>
-        </w:rPr>
-      </w:pPr>
-      <w:r>
-        <w:rPr>
-          <w:lang w:val="es-ES"/>
-        </w:rPr>
-        <w:t>Esto deberá validarse, ya que se accederá de forma remota a la aplicación a través de un navegador web, es decir que esta no estará instalada en el equipo de bodega</w:t>
-      </w:r>
-    </w:p>
-    <w:p>
-      <w:pPr>
-        <w:pStyle w:val="Prrafodelista"/>
-        <w:numPr>
-          <w:ilvl w:val="3"/>
-          <w:numId w:val="1"/>
-        </w:numPr>
-        <w:rPr>
-          <w:lang w:val="es-ES"/>
-        </w:rPr>
-      </w:pPr>
-      <w:r>
-        <w:rPr>
-          <w:lang w:val="es-ES"/>
-        </w:rPr>
-        <w:t xml:space="preserve">Se considerará que bodega utiliza capturador para descontar el stock en Microsoft Dynamics GP, el </w:t>
-      </w:r>
-      <w:proofErr w:type="spellStart"/>
-      <w:r>
-        <w:rPr>
-          <w:lang w:val="es-ES"/>
-        </w:rPr>
-        <w:t>cuál</w:t>
-      </w:r>
-      <w:proofErr w:type="spellEnd"/>
-      <w:r>
-        <w:rPr>
-          <w:lang w:val="es-ES"/>
-        </w:rPr>
-        <w:t xml:space="preserve"> estará directamente enlazado a la base de datos, por lo cual es innecesario hacerlo nuevamente en esta aplicación.</w:t>
-      </w:r>
-    </w:p>
-    <w:p>
-      <w:pPr>
-        <w:pStyle w:val="Prrafodelista"/>
-        <w:numPr>
-          <w:ilvl w:val="2"/>
-          <w:numId w:val="1"/>
-        </w:numPr>
-        <w:rPr>
-          <w:lang w:val="es-ES"/>
-        </w:rPr>
-      </w:pPr>
-      <w:r>
-        <w:rPr>
-          <w:lang w:val="es-ES"/>
-        </w:rPr>
-        <w:t xml:space="preserve"> </w:t>
-      </w:r>
-      <w:r>
-        <w:rPr>
-          <w:lang w:val="es-ES"/>
-        </w:rPr>
-        <w:t xml:space="preserve">Para el cliente si la empresa de transportes no es </w:t>
-      </w:r>
-      <w:proofErr w:type="spellStart"/>
-      <w:r>
-        <w:rPr>
-          <w:lang w:val="es-ES"/>
-        </w:rPr>
-        <w:t>MiLogistic</w:t>
-      </w:r>
-      <w:proofErr w:type="spellEnd"/>
-      <w:r>
-        <w:rPr>
-          <w:lang w:val="es-ES"/>
-        </w:rPr>
-        <w:t>, deberá mostrar “Tercero”</w:t>
+        <w:t>Para el cliente si la empresa de transportes no es MiLogistic, deberá mostrar “Tercero”</w:t>
       </w:r>
     </w:p>
     <w:p>
@@ -1495,16 +1465,8 @@
         <w:rPr>
           <w:lang w:val="es-ES"/>
         </w:rPr>
-        <w:t xml:space="preserve">Esta pantalla cumple la función de informar a los usuarios de tipo cliente sobre la cantidad y los productos almacenados en las bodegas de </w:t>
-      </w:r>
-      <w:proofErr w:type="spellStart"/>
-      <w:r>
-        <w:rPr>
-          <w:lang w:val="es-ES"/>
-        </w:rPr>
-        <w:t>MiLogistic</w:t>
-      </w:r>
-      <w:proofErr w:type="spellEnd"/>
+        <w:t>Esta pantalla cumple la función de informar a los usuarios de tipo cliente sobre la cantidad y los productos almacenados en las bodegas de MiLogistic</w:t>
+      </w:r>
     </w:p>
     <w:p>
       <w:pPr>
@@ -1571,16 +1533,8 @@
         <w:rPr>
           <w:lang w:val="es-ES"/>
         </w:rPr>
-        <w:t xml:space="preserve">Cliente retira producto en la bodega de </w:t>
-      </w:r>
-      <w:proofErr w:type="spellStart"/>
-      <w:r>
-        <w:rPr>
-          <w:lang w:val="es-ES"/>
-        </w:rPr>
-        <w:t>MiLogistic</w:t>
-      </w:r>
-      <w:proofErr w:type="spellEnd"/>
+        <w:t>Cliente retira producto en la bodega de MiLogistic</w:t>
+      </w:r>
     </w:p>
     <w:p>
       <w:pPr>
@@ -1615,53 +1569,25 @@
         <w:rPr>
           <w:lang w:val="es-ES"/>
         </w:rPr>
-        <w:t xml:space="preserve">Enviar producto desde bodegas </w:t>
-      </w:r>
-      <w:proofErr w:type="spellStart"/>
-      <w:r>
-        <w:rPr>
-          <w:lang w:val="es-ES"/>
-        </w:rPr>
-        <w:t>MiLogistic</w:t>
-      </w:r>
-      <w:proofErr w:type="spellEnd"/>
-      <w:r>
-        <w:rPr>
-          <w:lang w:val="es-ES"/>
-        </w:rPr>
-        <w:t xml:space="preserve"> y llevarlo al cliente final</w:t>
-      </w:r>
-    </w:p>
-    <w:p>
-      <w:pPr>
-        <w:pStyle w:val="Prrafodelista"/>
-        <w:numPr>
-          <w:ilvl w:val="1"/>
-          <w:numId w:val="1"/>
-        </w:numPr>
-        <w:rPr>
-          <w:lang w:val="es-ES"/>
-        </w:rPr>
-      </w:pPr>
-      <w:r>
-        <w:rPr>
-          <w:lang w:val="es-ES"/>
-        </w:rPr>
-        <w:t xml:space="preserve">Retiro (Entrega en bodega </w:t>
-      </w:r>
-      <w:proofErr w:type="spellStart"/>
-      <w:r>
-        <w:rPr>
-          <w:lang w:val="es-ES"/>
-        </w:rPr>
-        <w:t>MiLogistic</w:t>
-      </w:r>
-      <w:proofErr w:type="spellEnd"/>
-      <w:r>
-        <w:rPr>
-          <w:lang w:val="es-ES"/>
-        </w:rPr>
-        <w:t>)</w:t>
+        <w:t>Enviar producto desde bodegas MiLogistic y llevarlo al cliente final</w:t>
+      </w:r>
+    </w:p>
+    <w:p>
+      <w:pPr>
+        <w:pStyle w:val="Prrafodelista"/>
+        <w:numPr>
+          <w:ilvl w:val="1"/>
+          <w:numId w:val="1"/>
+        </w:numPr>
+        <w:rPr>
+          <w:lang w:val="es-ES"/>
+        </w:rPr>
+      </w:pPr>
+      <w:r>
+        <w:rPr>
+          <w:lang w:val="es-ES"/>
+        </w:rPr>
+        <w:t>Retiro (Entrega en bodega MiLogistic)</w:t>
       </w:r>
     </w:p>
     <w:p>
@@ -1681,16 +1607,8 @@
         <w:rPr>
           <w:rFonts w:eastAsia="Times New Roman"/>
         </w:rPr>
-        <w:t xml:space="preserve">Busca equipo en la ubicación del cliente y lo lleva a una bodega de </w:t>
-      </w:r>
-      <w:proofErr w:type="spellStart"/>
-      <w:r>
-        <w:rPr>
-          <w:rFonts w:eastAsia="Times New Roman"/>
-        </w:rPr>
-        <w:t>MiLogistic</w:t>
-      </w:r>
-      <w:proofErr w:type="spellEnd"/>
+        <w:t>Busca equipo en la ubicación del cliente y lo lleva a una bodega de MiLogistic</w:t>
+      </w:r>
     </w:p>
     <w:p>
       <w:pPr>
@@ -1725,16 +1643,8 @@
         <w:rPr>
           <w:lang w:val="es-ES"/>
         </w:rPr>
-        <w:t xml:space="preserve">Solo entre bodegas </w:t>
-      </w:r>
-      <w:proofErr w:type="spellStart"/>
-      <w:r>
-        <w:rPr>
-          <w:lang w:val="es-ES"/>
-        </w:rPr>
-        <w:t>MiLogistic</w:t>
-      </w:r>
-      <w:proofErr w:type="spellEnd"/>
+        <w:t>Solo entre bodegas MiLogistic</w:t>
+      </w:r>
     </w:p>
     <w:p>
       <w:pPr>
@@ -2476,21 +2386,7 @@
         <w:rPr>
           <w:rFonts w:eastAsia="Times New Roman"/>
         </w:rPr>
-        <w:t xml:space="preserve">Porcentajes de responsabilidad (Cliente y </w:t>
-      </w:r>
-      <w:proofErr w:type="spellStart"/>
-      <w:r>
-        <w:rPr>
-          <w:rFonts w:eastAsia="Times New Roman"/>
-        </w:rPr>
-        <w:t>MiLogistic</w:t>
-      </w:r>
-      <w:proofErr w:type="spellEnd"/>
-      <w:r>
-        <w:rPr>
-          <w:rFonts w:eastAsia="Times New Roman"/>
-        </w:rPr>
-        <w:t>)</w:t>
+        <w:t>Porcentajes de responsabilidad (Cliente y MiLogistic)</w:t>
       </w:r>
     </w:p>
     <w:p>
@@ -2579,7 +2475,7 @@
 </file>
 
 <file path=word/endnotes.xml><?xml version="1.0" encoding="utf-8"?>
-<w:endnotes xmlns:wpc="http://schemas.microsoft.com/office/word/2010/wordprocessingCanvas" xmlns:cx="http://schemas.microsoft.com/office/drawing/2014/chartex" xmlns:cx1="http://schemas.microsoft.com/office/drawing/2015/9/8/chartex" xmlns:cx2="http://schemas.microsoft.com/office/drawing/2015/10/21/chartex" xmlns:cx3="http://schemas.microsoft.com/office/drawing/2016/5/9/chartex" xmlns:cx4="http://schemas.microsoft.com/office/drawing/2016/5/10/chartex" xmlns:cx5="http://schemas.microsoft.com/office/drawing/2016/5/11/chartex" xmlns:cx6="http://schemas.microsoft.com/office/drawing/2016/5/12/chartex" xmlns:cx7="http://schemas.microsoft.com/office/drawing/2016/5/13/chartex" xmlns:cx8="http://schemas.microsoft.com/office/drawing/2016/5/14/chartex" xmlns:mc="http://schemas.openxmlformats.org/markup-compatibility/2006" xmlns:aink="http://schemas.microsoft.com/office/drawing/2016/ink" xmlns:am3d="http://schemas.microsoft.com/office/drawing/2017/model3d" xmlns:o="urn:schemas-microsoft-com:office:office" xmlns:r="http://schemas.openxmlformats.org/officeDocument/2006/relationships" xmlns:m="http://schemas.openxmlformats.org/officeDocument/2006/math" xmlns:v="urn:schemas-microsoft-com:vml" xmlns:wp14="http://schemas.microsoft.com/office/word/2010/wordprocessingDrawing" xmlns:wp="http://schemas.openxmlformats.org/drawingml/2006/wordprocessingDrawing" xmlns:w10="urn:schemas-microsoft-com:office:word" xmlns:w="http://schemas.openxmlformats.org/wordprocessingml/2006/main" xmlns:w14="http://schemas.microsoft.com/office/word/2010/wordml" xmlns:w15="http://schemas.microsoft.com/office/word/2012/wordml" xmlns:w16cid="http://schemas.microsoft.com/office/word/2016/wordml/cid" xmlns:w16se="http://schemas.microsoft.com/office/word/2015/wordml/symex" xmlns:wpg="http://schemas.microsoft.com/office/word/2010/wordprocessingGroup" xmlns:wpi="http://schemas.microsoft.com/office/word/2010/wordprocessingInk" xmlns:wne="http://schemas.microsoft.com/office/word/2006/wordml" xmlns:wps="http://schemas.microsoft.com/office/word/2010/wordprocessingShape" mc:Ignorable="w14 w15 w16se w16cid wp14">
+<w:endnotes xmlns:wpc="http://schemas.microsoft.com/office/word/2010/wordprocessingCanvas" xmlns:cx="http://schemas.microsoft.com/office/drawing/2014/chartex" xmlns:mc="http://schemas.openxmlformats.org/markup-compatibility/2006" xmlns:o="urn:schemas-microsoft-com:office:office" xmlns:r="http://schemas.openxmlformats.org/officeDocument/2006/relationships" xmlns:m="http://schemas.openxmlformats.org/officeDocument/2006/math" xmlns:v="urn:schemas-microsoft-com:vml" xmlns:wp14="http://schemas.microsoft.com/office/word/2010/wordprocessingDrawing" xmlns:wp="http://schemas.openxmlformats.org/drawingml/2006/wordprocessingDrawing" xmlns:w10="urn:schemas-microsoft-com:office:word" xmlns:w="http://schemas.openxmlformats.org/wordprocessingml/2006/main" xmlns:w14="http://schemas.microsoft.com/office/word/2010/wordml" xmlns:w15="http://schemas.microsoft.com/office/word/2012/wordml" xmlns:w16se="http://schemas.microsoft.com/office/word/2015/wordml/symex" xmlns:wpg="http://schemas.microsoft.com/office/word/2010/wordprocessingGroup" xmlns:wpi="http://schemas.microsoft.com/office/word/2010/wordprocessingInk" xmlns:wne="http://schemas.microsoft.com/office/word/2006/wordml" xmlns:wps="http://schemas.microsoft.com/office/word/2010/wordprocessingShape" mc:Ignorable="w14 w15 w16se wp14">
   <w:endnote w:type="separator" w:id="-1">
     <w:p>
       <w:pPr>
@@ -2604,7 +2500,7 @@
 </file>
 
 <file path=word/footnotes.xml><?xml version="1.0" encoding="utf-8"?>
-<w:footnotes xmlns:wpc="http://schemas.microsoft.com/office/word/2010/wordprocessingCanvas" xmlns:cx="http://schemas.microsoft.com/office/drawing/2014/chartex" xmlns:cx1="http://schemas.microsoft.com/office/drawing/2015/9/8/chartex" xmlns:cx2="http://schemas.microsoft.com/office/drawing/2015/10/21/chartex" xmlns:cx3="http://schemas.microsoft.com/office/drawing/2016/5/9/chartex" xmlns:cx4="http://schemas.microsoft.com/office/drawing/2016/5/10/chartex" xmlns:cx5="http://schemas.microsoft.com/office/drawing/2016/5/11/chartex" xmlns:cx6="http://schemas.microsoft.com/office/drawing/2016/5/12/chartex" xmlns:cx7="http://schemas.microsoft.com/office/drawing/2016/5/13/chartex" xmlns:cx8="http://schemas.microsoft.com/office/drawing/2016/5/14/chartex" xmlns:mc="http://schemas.openxmlformats.org/markup-compatibility/2006" xmlns:aink="http://schemas.microsoft.com/office/drawing/2016/ink" xmlns:am3d="http://schemas.microsoft.com/office/drawing/2017/model3d" xmlns:o="urn:schemas-microsoft-com:office:office" xmlns:r="http://schemas.openxmlformats.org/officeDocument/2006/relationships" xmlns:m="http://schemas.openxmlformats.org/officeDocument/2006/math" xmlns:v="urn:schemas-microsoft-com:vml" xmlns:wp14="http://schemas.microsoft.com/office/word/2010/wordprocessingDrawing" xmlns:wp="http://schemas.openxmlformats.org/drawingml/2006/wordprocessingDrawing" xmlns:w10="urn:schemas-microsoft-com:office:word" xmlns:w="http://schemas.openxmlformats.org/wordprocessingml/2006/main" xmlns:w14="http://schemas.microsoft.com/office/word/2010/wordml" xmlns:w15="http://schemas.microsoft.com/office/word/2012/wordml" xmlns:w16cid="http://schemas.microsoft.com/office/word/2016/wordml/cid" xmlns:w16se="http://schemas.microsoft.com/office/word/2015/wordml/symex" xmlns:wpg="http://schemas.microsoft.com/office/word/2010/wordprocessingGroup" xmlns:wpi="http://schemas.microsoft.com/office/word/2010/wordprocessingInk" xmlns:wne="http://schemas.microsoft.com/office/word/2006/wordml" xmlns:wps="http://schemas.microsoft.com/office/word/2010/wordprocessingShape" mc:Ignorable="w14 w15 w16se w16cid wp14">
+<w:footnotes xmlns:wpc="http://schemas.microsoft.com/office/word/2010/wordprocessingCanvas" xmlns:cx="http://schemas.microsoft.com/office/drawing/2014/chartex" xmlns:mc="http://schemas.openxmlformats.org/markup-compatibility/2006" xmlns:o="urn:schemas-microsoft-com:office:office" xmlns:r="http://schemas.openxmlformats.org/officeDocument/2006/relationships" xmlns:m="http://schemas.openxmlformats.org/officeDocument/2006/math" xmlns:v="urn:schemas-microsoft-com:vml" xmlns:wp14="http://schemas.microsoft.com/office/word/2010/wordprocessingDrawing" xmlns:wp="http://schemas.openxmlformats.org/drawingml/2006/wordprocessingDrawing" xmlns:w10="urn:schemas-microsoft-com:office:word" xmlns:w="http://schemas.openxmlformats.org/wordprocessingml/2006/main" xmlns:w14="http://schemas.microsoft.com/office/word/2010/wordml" xmlns:w15="http://schemas.microsoft.com/office/word/2012/wordml" xmlns:w16se="http://schemas.microsoft.com/office/word/2015/wordml/symex" xmlns:wpg="http://schemas.microsoft.com/office/word/2010/wordprocessingGroup" xmlns:wpi="http://schemas.microsoft.com/office/word/2010/wordprocessingInk" xmlns:wne="http://schemas.microsoft.com/office/word/2006/wordml" xmlns:wps="http://schemas.microsoft.com/office/word/2010/wordprocessingShape" mc:Ignorable="w14 w15 w16se wp14">
   <w:footnote w:type="separator" w:id="-1">
     <w:p>
       <w:pPr>
@@ -2629,7 +2525,7 @@
 </file>
 
 <file path=word/header1.xml><?xml version="1.0" encoding="utf-8"?>
-<w:hdr xmlns:wpc="http://schemas.microsoft.com/office/word/2010/wordprocessingCanvas" xmlns:cx="http://schemas.microsoft.com/office/drawing/2014/chartex" xmlns:cx1="http://schemas.microsoft.com/office/drawing/2015/9/8/chartex" xmlns:cx2="http://schemas.microsoft.com/office/drawing/2015/10/21/chartex" xmlns:cx3="http://schemas.microsoft.com/office/drawing/2016/5/9/chartex" xmlns:cx4="http://schemas.microsoft.com/office/drawing/2016/5/10/chartex" xmlns:cx5="http://schemas.microsoft.com/office/drawing/2016/5/11/chartex" xmlns:cx6="http://schemas.microsoft.com/office/drawing/2016/5/12/chartex" xmlns:cx7="http://schemas.microsoft.com/office/drawing/2016/5/13/chartex" xmlns:cx8="http://schemas.microsoft.com/office/drawing/2016/5/14/chartex" xmlns:mc="http://schemas.openxmlformats.org/markup-compatibility/2006" xmlns:aink="http://schemas.microsoft.com/office/drawing/2016/ink" xmlns:am3d="http://schemas.microsoft.com/office/drawing/2017/model3d" xmlns:o="urn:schemas-microsoft-com:office:office" xmlns:r="http://schemas.openxmlformats.org/officeDocument/2006/relationships" xmlns:m="http://schemas.openxmlformats.org/officeDocument/2006/math" xmlns:v="urn:schemas-microsoft-com:vml" xmlns:wp14="http://schemas.microsoft.com/office/word/2010/wordprocessingDrawing" xmlns:wp="http://schemas.openxmlformats.org/drawingml/2006/wordprocessingDrawing" xmlns:w10="urn:schemas-microsoft-com:office:word" xmlns:w="http://schemas.openxmlformats.org/wordprocessingml/2006/main" xmlns:w14="http://schemas.microsoft.com/office/word/2010/wordml" xmlns:w15="http://schemas.microsoft.com/office/word/2012/wordml" xmlns:w16cid="http://schemas.microsoft.com/office/word/2016/wordml/cid" xmlns:w16se="http://schemas.microsoft.com/office/word/2015/wordml/symex" xmlns:wpg="http://schemas.microsoft.com/office/word/2010/wordprocessingGroup" xmlns:wpi="http://schemas.microsoft.com/office/word/2010/wordprocessingInk" xmlns:wne="http://schemas.microsoft.com/office/word/2006/wordml" xmlns:wps="http://schemas.microsoft.com/office/word/2010/wordprocessingShape" mc:Ignorable="w14 w15 w16se w16cid wp14">
+<w:hdr xmlns:wpc="http://schemas.microsoft.com/office/word/2010/wordprocessingCanvas" xmlns:cx="http://schemas.microsoft.com/office/drawing/2014/chartex" xmlns:mc="http://schemas.openxmlformats.org/markup-compatibility/2006" xmlns:o="urn:schemas-microsoft-com:office:office" xmlns:r="http://schemas.openxmlformats.org/officeDocument/2006/relationships" xmlns:m="http://schemas.openxmlformats.org/officeDocument/2006/math" xmlns:v="urn:schemas-microsoft-com:vml" xmlns:wp14="http://schemas.microsoft.com/office/word/2010/wordprocessingDrawing" xmlns:wp="http://schemas.openxmlformats.org/drawingml/2006/wordprocessingDrawing" xmlns:w10="urn:schemas-microsoft-com:office:word" xmlns:w="http://schemas.openxmlformats.org/wordprocessingml/2006/main" xmlns:w14="http://schemas.microsoft.com/office/word/2010/wordml" xmlns:w15="http://schemas.microsoft.com/office/word/2012/wordml" xmlns:w16se="http://schemas.microsoft.com/office/word/2015/wordml/symex" xmlns:wpg="http://schemas.microsoft.com/office/word/2010/wordprocessingGroup" xmlns:wpi="http://schemas.microsoft.com/office/word/2010/wordprocessingInk" xmlns:wne="http://schemas.microsoft.com/office/word/2006/wordml" xmlns:wps="http://schemas.microsoft.com/office/word/2010/wordprocessingShape" mc:Ignorable="w14 w15 w16se wp14">
   <w:p>
     <w:pPr>
       <w:pStyle w:val="Encabezado"/>
@@ -2637,6 +2533,7 @@
     <w:r>
       <w:rPr>
         <w:noProof/>
+        <w:lang w:val="en-US"/>
       </w:rPr>
       <w:drawing>
         <wp:anchor distT="0" distB="0" distL="114300" distR="114300" simplePos="0" relativeHeight="251658240" behindDoc="0" locked="0" layoutInCell="1" allowOverlap="1" wp14:anchorId="65411F28" wp14:editId="0E553F90">
@@ -2668,7 +2565,7 @@
                         <a14:useLocalDpi xmlns:a14="http://schemas.microsoft.com/office/drawing/2010/main" val="0"/>
                       </a:ext>
                       <a:ext uri="{96DAC541-7B7A-43D3-8B79-37D633B846F1}">
-                        <asvg:svgBlip xmlns:asvg="http://schemas.microsoft.com/office/drawing/2016/SVG/main" r:embed="rId2"/>
+                        <asvg:svgBlip xmlns:asvg="http://schemas.microsoft.com/office/drawing/2016/SVG/main" xmlns:w16cid="http://schemas.microsoft.com/office/word/2016/wordml/cid" xmlns:w="http://schemas.openxmlformats.org/wordprocessingml/2006/main" xmlns:w10="urn:schemas-microsoft-com:office:word" xmlns:v="urn:schemas-microsoft-com:vml" xmlns:o="urn:schemas-microsoft-com:office:office" xmlns:am3d="http://schemas.microsoft.com/office/drawing/2017/model3d" xmlns:aink="http://schemas.microsoft.com/office/drawing/2016/ink" xmlns:cx8="http://schemas.microsoft.com/office/drawing/2016/5/14/chartex" xmlns:cx7="http://schemas.microsoft.com/office/drawing/2016/5/13/chartex" xmlns:cx6="http://schemas.microsoft.com/office/drawing/2016/5/12/chartex" xmlns:cx5="http://schemas.microsoft.com/office/drawing/2016/5/11/chartex" xmlns:cx4="http://schemas.microsoft.com/office/drawing/2016/5/10/chartex" xmlns:cx3="http://schemas.microsoft.com/office/drawing/2016/5/9/chartex" xmlns:cx2="http://schemas.microsoft.com/office/drawing/2015/10/21/chartex" xmlns:cx1="http://schemas.microsoft.com/office/drawing/2015/9/8/chartex" xmlns="" r:embed="rId2"/>
                       </a:ext>
                     </a:extLst>
                   </a:blip>
@@ -2703,7 +2600,7 @@
 </file>
 
 <file path=word/numbering.xml><?xml version="1.0" encoding="utf-8"?>
-<w:numbering xmlns:wpc="http://schemas.microsoft.com/office/word/2010/wordprocessingCanvas" xmlns:cx="http://schemas.microsoft.com/office/drawing/2014/chartex" xmlns:cx1="http://schemas.microsoft.com/office/drawing/2015/9/8/chartex" xmlns:cx2="http://schemas.microsoft.com/office/drawing/2015/10/21/chartex" xmlns:cx3="http://schemas.microsoft.com/office/drawing/2016/5/9/chartex" xmlns:cx4="http://schemas.microsoft.com/office/drawing/2016/5/10/chartex" xmlns:cx5="http://schemas.microsoft.com/office/drawing/2016/5/11/chartex" xmlns:cx6="http://schemas.microsoft.com/office/drawing/2016/5/12/chartex" xmlns:cx7="http://schemas.microsoft.com/office/drawing/2016/5/13/chartex" xmlns:cx8="http://schemas.microsoft.com/office/drawing/2016/5/14/chartex" xmlns:mc="http://schemas.openxmlformats.org/markup-compatibility/2006" xmlns:aink="http://schemas.microsoft.com/office/drawing/2016/ink" xmlns:am3d="http://schemas.microsoft.com/office/drawing/2017/model3d" xmlns:o="urn:schemas-microsoft-com:office:office" xmlns:r="http://schemas.openxmlformats.org/officeDocument/2006/relationships" xmlns:m="http://schemas.openxmlformats.org/officeDocument/2006/math" xmlns:v="urn:schemas-microsoft-com:vml" xmlns:wp14="http://schemas.microsoft.com/office/word/2010/wordprocessingDrawing" xmlns:wp="http://schemas.openxmlformats.org/drawingml/2006/wordprocessingDrawing" xmlns:w10="urn:schemas-microsoft-com:office:word" xmlns:w="http://schemas.openxmlformats.org/wordprocessingml/2006/main" xmlns:w14="http://schemas.microsoft.com/office/word/2010/wordml" xmlns:w15="http://schemas.microsoft.com/office/word/2012/wordml" xmlns:w16cid="http://schemas.microsoft.com/office/word/2016/wordml/cid" xmlns:w16se="http://schemas.microsoft.com/office/word/2015/wordml/symex" xmlns:wpg="http://schemas.microsoft.com/office/word/2010/wordprocessingGroup" xmlns:wpi="http://schemas.microsoft.com/office/word/2010/wordprocessingInk" xmlns:wne="http://schemas.microsoft.com/office/word/2006/wordml" xmlns:wps="http://schemas.microsoft.com/office/word/2010/wordprocessingShape" mc:Ignorable="w14 w15 w16se w16cid wp14">
+<w:numbering xmlns:wpc="http://schemas.microsoft.com/office/word/2010/wordprocessingCanvas" xmlns:cx="http://schemas.microsoft.com/office/drawing/2014/chartex" xmlns:mc="http://schemas.openxmlformats.org/markup-compatibility/2006" xmlns:o="urn:schemas-microsoft-com:office:office" xmlns:r="http://schemas.openxmlformats.org/officeDocument/2006/relationships" xmlns:m="http://schemas.openxmlformats.org/officeDocument/2006/math" xmlns:v="urn:schemas-microsoft-com:vml" xmlns:wp14="http://schemas.microsoft.com/office/word/2010/wordprocessingDrawing" xmlns:wp="http://schemas.openxmlformats.org/drawingml/2006/wordprocessingDrawing" xmlns:w10="urn:schemas-microsoft-com:office:word" xmlns:w="http://schemas.openxmlformats.org/wordprocessingml/2006/main" xmlns:w14="http://schemas.microsoft.com/office/word/2010/wordml" xmlns:w15="http://schemas.microsoft.com/office/word/2012/wordml" xmlns:w16se="http://schemas.microsoft.com/office/word/2015/wordml/symex" xmlns:wpg="http://schemas.microsoft.com/office/word/2010/wordprocessingGroup" xmlns:wpi="http://schemas.microsoft.com/office/word/2010/wordprocessingInk" xmlns:wne="http://schemas.microsoft.com/office/word/2006/wordml" xmlns:wps="http://schemas.microsoft.com/office/word/2010/wordprocessingShape" mc:Ignorable="w14 w15 w16se wp14">
   <w:abstractNum w:abstractNumId="0" w15:restartNumberingAfterBreak="0">
     <w:nsid w:val="1FAD78D8"/>
     <w:multiLevelType w:val="hybridMultilevel"/>
@@ -2938,7 +2835,7 @@
 </file>
 
 <file path=word/styles.xml><?xml version="1.0" encoding="utf-8"?>
-<w:styles xmlns:mc="http://schemas.openxmlformats.org/markup-compatibility/2006" xmlns:r="http://schemas.openxmlformats.org/officeDocument/2006/relationships" xmlns:w="http://schemas.openxmlformats.org/wordprocessingml/2006/main" xmlns:w14="http://schemas.microsoft.com/office/word/2010/wordml" xmlns:w15="http://schemas.microsoft.com/office/word/2012/wordml" xmlns:w16cid="http://schemas.microsoft.com/office/word/2016/wordml/cid" xmlns:w16se="http://schemas.microsoft.com/office/word/2015/wordml/symex" mc:Ignorable="w14 w15 w16se w16cid">
+<w:styles xmlns:mc="http://schemas.openxmlformats.org/markup-compatibility/2006" xmlns:r="http://schemas.openxmlformats.org/officeDocument/2006/relationships" xmlns:w="http://schemas.openxmlformats.org/wordprocessingml/2006/main" xmlns:w14="http://schemas.microsoft.com/office/word/2010/wordml" xmlns:w15="http://schemas.microsoft.com/office/word/2012/wordml" xmlns:w16se="http://schemas.microsoft.com/office/word/2015/wordml/symex" mc:Ignorable="w14 w15 w16se">
   <w:docDefaults>
     <w:rPrDefault>
       <w:rPr>
@@ -2954,7 +2851,7 @@
       </w:pPr>
     </w:pPrDefault>
   </w:docDefaults>
-  <w:latentStyles w:defLockedState="0" w:defUIPriority="99" w:defSemiHidden="0" w:defUnhideWhenUsed="0" w:defQFormat="0" w:count="376">
+  <w:latentStyles w:defLockedState="0" w:defUIPriority="99" w:defSemiHidden="0" w:defUnhideWhenUsed="0" w:defQFormat="0" w:count="371">
     <w:lsdException w:name="Normal" w:uiPriority="0" w:qFormat="1"/>
     <w:lsdException w:name="heading 1" w:uiPriority="9" w:qFormat="1"/>
     <w:lsdException w:name="heading 2" w:semiHidden="1" w:uiPriority="9" w:unhideWhenUsed="1" w:qFormat="1"/>
@@ -3326,11 +3223,6 @@
     <w:lsdException w:name="List Table 5 Dark Accent 6" w:uiPriority="50"/>
     <w:lsdException w:name="List Table 6 Colorful Accent 6" w:uiPriority="51"/>
     <w:lsdException w:name="List Table 7 Colorful Accent 6" w:uiPriority="52"/>
-    <w:lsdException w:name="Mention" w:semiHidden="1" w:unhideWhenUsed="1"/>
-    <w:lsdException w:name="Smart Hyperlink" w:semiHidden="1" w:unhideWhenUsed="1"/>
-    <w:lsdException w:name="Hashtag" w:semiHidden="1" w:unhideWhenUsed="1"/>
-    <w:lsdException w:name="Unresolved Mention" w:semiHidden="1" w:unhideWhenUsed="1"/>
-    <w:lsdException w:name="Smart Link" w:semiHidden="1" w:unhideWhenUsed="1"/>
   </w:latentStyles>
   <w:style w:type="paragraph" w:default="1" w:styleId="Normal">
     <w:name w:val="Normal"/>

</xml_diff>